<commit_message>
Reworked User Story 7 to properly fit the description. To be expanded upon further
</commit_message>
<xml_diff>
--- a/User Stories/User Story (7).docx
+++ b/User Stories/User Story (7).docx
@@ -20,9 +20,7 @@
     <w:p>
       <w:pPr>
         <w:pStyle w:val="Normal"/>
-        <w:rPr>
-          <w:color w:val="F58220"/>
-        </w:rPr>
+        <w:rPr/>
       </w:pPr>
       <w:r>
         <w:rPr>
@@ -62,7 +60,7 @@
           <w:i/>
           <w:color w:val="F58220"/>
         </w:rPr>
-        <w:t>book a lesson</w:t>
+        <w:t>accept an enrollment contract</w:t>
       </w:r>
       <w:r>
         <w:rPr>
@@ -120,86 +118,106 @@
     <w:p>
       <w:pPr>
         <w:pStyle w:val="Normal"/>
-        <w:rPr>
-          <w:color w:val="F58220"/>
-        </w:rPr>
-      </w:pPr>
-      <w:r>
-        <w:rPr>
-          <w:color w:val="F58220"/>
-        </w:rPr>
-        <w:t>Newly booked lessons must not conflict with any other currently booked lessons (in relation to the time of the lesson)</w:t>
+        <w:rPr/>
+      </w:pPr>
+      <w:r>
+        <w:rPr>
+          <w:color w:val="F58220"/>
+        </w:rPr>
+        <w:t>The student must be offered the choice to accept or decline a the terms offered after an enrollment contract has been created</w:t>
       </w:r>
     </w:p>
     <w:p>
       <w:pPr>
         <w:pStyle w:val="Normal"/>
-        <w:rPr>
-          <w:color w:val="F58220"/>
-        </w:rPr>
-      </w:pPr>
-      <w:r>
-        <w:rPr>
-          <w:color w:val="F58220"/>
-        </w:rPr>
-        <w:t>Newly booked lessons must not conflict with any other currently booked lessons (in relation to the instruments being hired)</w:t>
+        <w:rPr/>
+      </w:pPr>
+      <w:r>
+        <w:rPr>
+          <w:color w:val="F58220"/>
+        </w:rPr>
+        <w:t>Accepting the terms will:</w:t>
       </w:r>
     </w:p>
     <w:p>
       <w:pPr>
         <w:pStyle w:val="Normal"/>
-        <w:rPr>
-          <w:color w:val="F58220"/>
-        </w:rPr>
-      </w:pPr>
-      <w:r>
-        <w:rPr>
-          <w:color w:val="F58220"/>
-        </w:rPr>
-        <w:t>Newly booked lessons must not conflict with any other currently booked lessons (in relation to the teacher)</w:t>
+        <w:numPr>
+          <w:ilvl w:val="0"/>
+          <w:numId w:val="1"/>
+        </w:numPr>
+        <w:spacing w:before="0" w:after="103"/>
+        <w:rPr/>
+      </w:pPr>
+      <w:r>
+        <w:rPr>
+          <w:color w:val="F58220"/>
+        </w:rPr>
+        <w:t>Update the database to set the time as unavailable for other lessons</w:t>
       </w:r>
     </w:p>
     <w:p>
       <w:pPr>
         <w:pStyle w:val="Normal"/>
-        <w:rPr>
-          <w:color w:val="F58220"/>
-        </w:rPr>
-      </w:pPr>
-      <w:r>
-        <w:rPr>
-          <w:color w:val="F58220"/>
-        </w:rPr>
-        <w:t>Students must only be allowed to choose 30 or 60 minute lessons</w:t>
+        <w:numPr>
+          <w:ilvl w:val="0"/>
+          <w:numId w:val="1"/>
+        </w:numPr>
+        <w:spacing w:before="0" w:after="103"/>
+        <w:rPr/>
+      </w:pPr>
+      <w:r>
+        <w:rPr>
+          <w:color w:val="F58220"/>
+        </w:rPr>
+        <w:t>Update the database to set the teacher to be unavailable for other lessons in that time</w:t>
       </w:r>
     </w:p>
     <w:p>
       <w:pPr>
         <w:pStyle w:val="Normal"/>
-        <w:rPr>
-          <w:color w:val="F58220"/>
-        </w:rPr>
-      </w:pPr>
-      <w:r>
-        <w:rPr>
-          <w:color w:val="F58220"/>
-        </w:rPr>
-        <w:t>New students may only request 1 lesson per week</w:t>
+        <w:numPr>
+          <w:ilvl w:val="0"/>
+          <w:numId w:val="1"/>
+        </w:numPr>
+        <w:spacing w:before="0" w:after="103"/>
+        <w:rPr/>
+      </w:pPr>
+      <w:r>
+        <w:rPr>
+          <w:color w:val="F58220"/>
+        </w:rPr>
+        <w:t>Update the database to set the instrument to be unavailable for other lessons in that time</w:t>
       </w:r>
     </w:p>
     <w:p>
       <w:pPr>
         <w:pStyle w:val="Normal"/>
-        <w:spacing w:before="0" w:after="160"/>
-        <w:rPr>
-          <w:color w:val="F58220"/>
-        </w:rPr>
-      </w:pPr>
-      <w:r>
-        <w:rPr>
-          <w:color w:val="F58220"/>
-        </w:rPr>
-        <w:t>Old student may request up to 3 students per week</w:t>
+        <w:spacing w:before="0" w:after="103"/>
+        <w:rPr/>
+      </w:pPr>
+      <w:r>
+        <w:rPr>
+          <w:color w:val="F58220"/>
+        </w:rPr>
+        <w:t>Declining the terms will:</w:t>
+      </w:r>
+    </w:p>
+    <w:p>
+      <w:pPr>
+        <w:pStyle w:val="Normal"/>
+        <w:numPr>
+          <w:ilvl w:val="0"/>
+          <w:numId w:val="2"/>
+        </w:numPr>
+        <w:spacing w:before="0" w:after="103"/>
+        <w:rPr/>
+      </w:pPr>
+      <w:r>
+        <w:rPr>
+          <w:color w:val="F58220"/>
+        </w:rPr>
+        <w:t>Notify the teacher and Mika that the contract was declined by the student</w:t>
       </w:r>
     </w:p>
     <w:p>
@@ -224,7 +242,7 @@
           <w:b/>
           <w:b/>
           <w:bCs/>
-          <w:color w:val="000000"/>
+          <w:color w:val="CE181E"/>
         </w:rPr>
       </w:pPr>
       <w:r>
@@ -247,6 +265,404 @@
     </w:sectPr>
   </w:body>
 </w:document>
+</file>
+
+<file path=word/numbering.xml><?xml version="1.0" encoding="utf-8"?>
+<w:numbering xmlns:w="http://schemas.openxmlformats.org/wordprocessingml/2006/main" xmlns:o="urn:schemas-microsoft-com:office:office" xmlns:r="http://schemas.openxmlformats.org/officeDocument/2006/relationships" xmlns:v="urn:schemas-microsoft-com:vml">
+  <w:abstractNum w:abstractNumId="1">
+    <w:lvl w:ilvl="0">
+      <w:start w:val="1"/>
+      <w:numFmt w:val="bullet"/>
+      <w:lvlText w:val=""/>
+      <w:lvlJc w:val="left"/>
+      <w:pPr>
+        <w:tabs>
+          <w:tab w:val="num" w:pos="720"/>
+        </w:tabs>
+        <w:ind w:left="720" w:hanging="360"/>
+      </w:pPr>
+      <w:rPr>
+        <w:rFonts w:ascii="Symbol" w:hAnsi="Symbol" w:cs="Symbol" w:hint="default"/>
+        <w:rFonts w:cs="OpenSymbol"/>
+      </w:rPr>
+    </w:lvl>
+    <w:lvl w:ilvl="1">
+      <w:start w:val="1"/>
+      <w:numFmt w:val="bullet"/>
+      <w:lvlText w:val="◦"/>
+      <w:lvlJc w:val="left"/>
+      <w:pPr>
+        <w:tabs>
+          <w:tab w:val="num" w:pos="1080"/>
+        </w:tabs>
+        <w:ind w:left="1080" w:hanging="360"/>
+      </w:pPr>
+      <w:rPr>
+        <w:rFonts w:ascii="OpenSymbol" w:hAnsi="OpenSymbol" w:cs="OpenSymbol" w:hint="default"/>
+        <w:rFonts w:cs="OpenSymbol"/>
+      </w:rPr>
+    </w:lvl>
+    <w:lvl w:ilvl="2">
+      <w:start w:val="1"/>
+      <w:numFmt w:val="bullet"/>
+      <w:lvlText w:val="▪"/>
+      <w:lvlJc w:val="left"/>
+      <w:pPr>
+        <w:tabs>
+          <w:tab w:val="num" w:pos="1440"/>
+        </w:tabs>
+        <w:ind w:left="1440" w:hanging="360"/>
+      </w:pPr>
+      <w:rPr>
+        <w:rFonts w:ascii="OpenSymbol" w:hAnsi="OpenSymbol" w:cs="OpenSymbol" w:hint="default"/>
+        <w:rFonts w:cs="OpenSymbol"/>
+      </w:rPr>
+    </w:lvl>
+    <w:lvl w:ilvl="3">
+      <w:start w:val="1"/>
+      <w:numFmt w:val="bullet"/>
+      <w:lvlText w:val=""/>
+      <w:lvlJc w:val="left"/>
+      <w:pPr>
+        <w:tabs>
+          <w:tab w:val="num" w:pos="1800"/>
+        </w:tabs>
+        <w:ind w:left="1800" w:hanging="360"/>
+      </w:pPr>
+      <w:rPr>
+        <w:rFonts w:ascii="Symbol" w:hAnsi="Symbol" w:cs="Symbol" w:hint="default"/>
+        <w:rFonts w:cs="OpenSymbol"/>
+      </w:rPr>
+    </w:lvl>
+    <w:lvl w:ilvl="4">
+      <w:start w:val="1"/>
+      <w:numFmt w:val="bullet"/>
+      <w:lvlText w:val="◦"/>
+      <w:lvlJc w:val="left"/>
+      <w:pPr>
+        <w:tabs>
+          <w:tab w:val="num" w:pos="2160"/>
+        </w:tabs>
+        <w:ind w:left="2160" w:hanging="360"/>
+      </w:pPr>
+      <w:rPr>
+        <w:rFonts w:ascii="OpenSymbol" w:hAnsi="OpenSymbol" w:cs="OpenSymbol" w:hint="default"/>
+        <w:rFonts w:cs="OpenSymbol"/>
+      </w:rPr>
+    </w:lvl>
+    <w:lvl w:ilvl="5">
+      <w:start w:val="1"/>
+      <w:numFmt w:val="bullet"/>
+      <w:lvlText w:val="▪"/>
+      <w:lvlJc w:val="left"/>
+      <w:pPr>
+        <w:tabs>
+          <w:tab w:val="num" w:pos="2520"/>
+        </w:tabs>
+        <w:ind w:left="2520" w:hanging="360"/>
+      </w:pPr>
+      <w:rPr>
+        <w:rFonts w:ascii="OpenSymbol" w:hAnsi="OpenSymbol" w:cs="OpenSymbol" w:hint="default"/>
+        <w:rFonts w:cs="OpenSymbol"/>
+      </w:rPr>
+    </w:lvl>
+    <w:lvl w:ilvl="6">
+      <w:start w:val="1"/>
+      <w:numFmt w:val="bullet"/>
+      <w:lvlText w:val=""/>
+      <w:lvlJc w:val="left"/>
+      <w:pPr>
+        <w:tabs>
+          <w:tab w:val="num" w:pos="2880"/>
+        </w:tabs>
+        <w:ind w:left="2880" w:hanging="360"/>
+      </w:pPr>
+      <w:rPr>
+        <w:rFonts w:ascii="Symbol" w:hAnsi="Symbol" w:cs="Symbol" w:hint="default"/>
+        <w:rFonts w:cs="OpenSymbol"/>
+      </w:rPr>
+    </w:lvl>
+    <w:lvl w:ilvl="7">
+      <w:start w:val="1"/>
+      <w:numFmt w:val="bullet"/>
+      <w:lvlText w:val="◦"/>
+      <w:lvlJc w:val="left"/>
+      <w:pPr>
+        <w:tabs>
+          <w:tab w:val="num" w:pos="3240"/>
+        </w:tabs>
+        <w:ind w:left="3240" w:hanging="360"/>
+      </w:pPr>
+      <w:rPr>
+        <w:rFonts w:ascii="OpenSymbol" w:hAnsi="OpenSymbol" w:cs="OpenSymbol" w:hint="default"/>
+        <w:rFonts w:cs="OpenSymbol"/>
+      </w:rPr>
+    </w:lvl>
+    <w:lvl w:ilvl="8">
+      <w:start w:val="1"/>
+      <w:numFmt w:val="bullet"/>
+      <w:lvlText w:val="▪"/>
+      <w:lvlJc w:val="left"/>
+      <w:pPr>
+        <w:tabs>
+          <w:tab w:val="num" w:pos="3600"/>
+        </w:tabs>
+        <w:ind w:left="3600" w:hanging="360"/>
+      </w:pPr>
+      <w:rPr>
+        <w:rFonts w:ascii="OpenSymbol" w:hAnsi="OpenSymbol" w:cs="OpenSymbol" w:hint="default"/>
+        <w:rFonts w:cs="OpenSymbol"/>
+      </w:rPr>
+    </w:lvl>
+  </w:abstractNum>
+  <w:abstractNum w:abstractNumId="2">
+    <w:lvl w:ilvl="0">
+      <w:start w:val="1"/>
+      <w:numFmt w:val="bullet"/>
+      <w:lvlText w:val=""/>
+      <w:lvlJc w:val="left"/>
+      <w:pPr>
+        <w:tabs>
+          <w:tab w:val="num" w:pos="720"/>
+        </w:tabs>
+        <w:ind w:left="720" w:hanging="360"/>
+      </w:pPr>
+      <w:rPr>
+        <w:rFonts w:ascii="Symbol" w:hAnsi="Symbol" w:cs="Symbol" w:hint="default"/>
+        <w:rFonts w:cs="OpenSymbol"/>
+      </w:rPr>
+    </w:lvl>
+    <w:lvl w:ilvl="1">
+      <w:start w:val="1"/>
+      <w:numFmt w:val="bullet"/>
+      <w:lvlText w:val="◦"/>
+      <w:lvlJc w:val="left"/>
+      <w:pPr>
+        <w:tabs>
+          <w:tab w:val="num" w:pos="1080"/>
+        </w:tabs>
+        <w:ind w:left="1080" w:hanging="360"/>
+      </w:pPr>
+      <w:rPr>
+        <w:rFonts w:ascii="OpenSymbol" w:hAnsi="OpenSymbol" w:cs="OpenSymbol" w:hint="default"/>
+        <w:rFonts w:cs="OpenSymbol"/>
+      </w:rPr>
+    </w:lvl>
+    <w:lvl w:ilvl="2">
+      <w:start w:val="1"/>
+      <w:numFmt w:val="bullet"/>
+      <w:lvlText w:val="▪"/>
+      <w:lvlJc w:val="left"/>
+      <w:pPr>
+        <w:tabs>
+          <w:tab w:val="num" w:pos="1440"/>
+        </w:tabs>
+        <w:ind w:left="1440" w:hanging="360"/>
+      </w:pPr>
+      <w:rPr>
+        <w:rFonts w:ascii="OpenSymbol" w:hAnsi="OpenSymbol" w:cs="OpenSymbol" w:hint="default"/>
+        <w:rFonts w:cs="OpenSymbol"/>
+      </w:rPr>
+    </w:lvl>
+    <w:lvl w:ilvl="3">
+      <w:start w:val="1"/>
+      <w:numFmt w:val="bullet"/>
+      <w:lvlText w:val=""/>
+      <w:lvlJc w:val="left"/>
+      <w:pPr>
+        <w:tabs>
+          <w:tab w:val="num" w:pos="1800"/>
+        </w:tabs>
+        <w:ind w:left="1800" w:hanging="360"/>
+      </w:pPr>
+      <w:rPr>
+        <w:rFonts w:ascii="Symbol" w:hAnsi="Symbol" w:cs="Symbol" w:hint="default"/>
+        <w:rFonts w:cs="OpenSymbol"/>
+      </w:rPr>
+    </w:lvl>
+    <w:lvl w:ilvl="4">
+      <w:start w:val="1"/>
+      <w:numFmt w:val="bullet"/>
+      <w:lvlText w:val="◦"/>
+      <w:lvlJc w:val="left"/>
+      <w:pPr>
+        <w:tabs>
+          <w:tab w:val="num" w:pos="2160"/>
+        </w:tabs>
+        <w:ind w:left="2160" w:hanging="360"/>
+      </w:pPr>
+      <w:rPr>
+        <w:rFonts w:ascii="OpenSymbol" w:hAnsi="OpenSymbol" w:cs="OpenSymbol" w:hint="default"/>
+        <w:rFonts w:cs="OpenSymbol"/>
+      </w:rPr>
+    </w:lvl>
+    <w:lvl w:ilvl="5">
+      <w:start w:val="1"/>
+      <w:numFmt w:val="bullet"/>
+      <w:lvlText w:val="▪"/>
+      <w:lvlJc w:val="left"/>
+      <w:pPr>
+        <w:tabs>
+          <w:tab w:val="num" w:pos="2520"/>
+        </w:tabs>
+        <w:ind w:left="2520" w:hanging="360"/>
+      </w:pPr>
+      <w:rPr>
+        <w:rFonts w:ascii="OpenSymbol" w:hAnsi="OpenSymbol" w:cs="OpenSymbol" w:hint="default"/>
+        <w:rFonts w:cs="OpenSymbol"/>
+      </w:rPr>
+    </w:lvl>
+    <w:lvl w:ilvl="6">
+      <w:start w:val="1"/>
+      <w:numFmt w:val="bullet"/>
+      <w:lvlText w:val=""/>
+      <w:lvlJc w:val="left"/>
+      <w:pPr>
+        <w:tabs>
+          <w:tab w:val="num" w:pos="2880"/>
+        </w:tabs>
+        <w:ind w:left="2880" w:hanging="360"/>
+      </w:pPr>
+      <w:rPr>
+        <w:rFonts w:ascii="Symbol" w:hAnsi="Symbol" w:cs="Symbol" w:hint="default"/>
+        <w:rFonts w:cs="OpenSymbol"/>
+      </w:rPr>
+    </w:lvl>
+    <w:lvl w:ilvl="7">
+      <w:start w:val="1"/>
+      <w:numFmt w:val="bullet"/>
+      <w:lvlText w:val="◦"/>
+      <w:lvlJc w:val="left"/>
+      <w:pPr>
+        <w:tabs>
+          <w:tab w:val="num" w:pos="3240"/>
+        </w:tabs>
+        <w:ind w:left="3240" w:hanging="360"/>
+      </w:pPr>
+      <w:rPr>
+        <w:rFonts w:ascii="OpenSymbol" w:hAnsi="OpenSymbol" w:cs="OpenSymbol" w:hint="default"/>
+        <w:rFonts w:cs="OpenSymbol"/>
+      </w:rPr>
+    </w:lvl>
+    <w:lvl w:ilvl="8">
+      <w:start w:val="1"/>
+      <w:numFmt w:val="bullet"/>
+      <w:lvlText w:val="▪"/>
+      <w:lvlJc w:val="left"/>
+      <w:pPr>
+        <w:tabs>
+          <w:tab w:val="num" w:pos="3600"/>
+        </w:tabs>
+        <w:ind w:left="3600" w:hanging="360"/>
+      </w:pPr>
+      <w:rPr>
+        <w:rFonts w:ascii="OpenSymbol" w:hAnsi="OpenSymbol" w:cs="OpenSymbol" w:hint="default"/>
+        <w:rFonts w:cs="OpenSymbol"/>
+      </w:rPr>
+    </w:lvl>
+  </w:abstractNum>
+  <w:abstractNum w:abstractNumId="3">
+    <w:lvl w:ilvl="0">
+      <w:start w:val="1"/>
+      <w:numFmt w:val="none"/>
+      <w:suff w:val="nothing"/>
+      <w:lvlText w:val=""/>
+      <w:lvlJc w:val="left"/>
+      <w:pPr>
+        <w:ind w:left="0" w:hanging="0"/>
+      </w:pPr>
+    </w:lvl>
+    <w:lvl w:ilvl="1">
+      <w:start w:val="1"/>
+      <w:numFmt w:val="none"/>
+      <w:suff w:val="nothing"/>
+      <w:lvlText w:val=""/>
+      <w:lvlJc w:val="left"/>
+      <w:pPr>
+        <w:ind w:left="0" w:hanging="0"/>
+      </w:pPr>
+    </w:lvl>
+    <w:lvl w:ilvl="2">
+      <w:start w:val="1"/>
+      <w:numFmt w:val="none"/>
+      <w:suff w:val="nothing"/>
+      <w:lvlText w:val=""/>
+      <w:lvlJc w:val="left"/>
+      <w:pPr>
+        <w:ind w:left="0" w:hanging="0"/>
+      </w:pPr>
+    </w:lvl>
+    <w:lvl w:ilvl="3">
+      <w:start w:val="1"/>
+      <w:numFmt w:val="none"/>
+      <w:suff w:val="nothing"/>
+      <w:lvlText w:val=""/>
+      <w:lvlJc w:val="left"/>
+      <w:pPr>
+        <w:ind w:left="0" w:hanging="0"/>
+      </w:pPr>
+    </w:lvl>
+    <w:lvl w:ilvl="4">
+      <w:start w:val="1"/>
+      <w:numFmt w:val="none"/>
+      <w:suff w:val="nothing"/>
+      <w:lvlText w:val=""/>
+      <w:lvlJc w:val="left"/>
+      <w:pPr>
+        <w:ind w:left="0" w:hanging="0"/>
+      </w:pPr>
+    </w:lvl>
+    <w:lvl w:ilvl="5">
+      <w:start w:val="1"/>
+      <w:numFmt w:val="none"/>
+      <w:suff w:val="nothing"/>
+      <w:lvlText w:val=""/>
+      <w:lvlJc w:val="left"/>
+      <w:pPr>
+        <w:ind w:left="0" w:hanging="0"/>
+      </w:pPr>
+    </w:lvl>
+    <w:lvl w:ilvl="6">
+      <w:start w:val="1"/>
+      <w:numFmt w:val="none"/>
+      <w:suff w:val="nothing"/>
+      <w:lvlText w:val=""/>
+      <w:lvlJc w:val="left"/>
+      <w:pPr>
+        <w:ind w:left="0" w:hanging="0"/>
+      </w:pPr>
+    </w:lvl>
+    <w:lvl w:ilvl="7">
+      <w:start w:val="1"/>
+      <w:numFmt w:val="none"/>
+      <w:suff w:val="nothing"/>
+      <w:lvlText w:val=""/>
+      <w:lvlJc w:val="left"/>
+      <w:pPr>
+        <w:ind w:left="0" w:hanging="0"/>
+      </w:pPr>
+    </w:lvl>
+    <w:lvl w:ilvl="8">
+      <w:start w:val="1"/>
+      <w:numFmt w:val="none"/>
+      <w:suff w:val="nothing"/>
+      <w:lvlText w:val=""/>
+      <w:lvlJc w:val="left"/>
+      <w:pPr>
+        <w:ind w:left="0" w:hanging="0"/>
+      </w:pPr>
+    </w:lvl>
+  </w:abstractNum>
+  <w:num w:numId="1">
+    <w:abstractNumId w:val="1"/>
+  </w:num>
+  <w:num w:numId="2">
+    <w:abstractNumId w:val="2"/>
+  </w:num>
+  <w:num w:numId="3">
+    <w:abstractNumId w:val="3"/>
+  </w:num>
+</w:numbering>
 </file>
 
 <file path=word/styles.xml><?xml version="1.0" encoding="utf-8"?>

</xml_diff>